<commit_message>
Linear mixed model results included in supplementary info.
Reviewer 1 and 3 responded and changes made in MS.
Reviewer 2 typo suggestions included
</commit_message>
<xml_diff>
--- a/review/rev242852forauthor_41.docx
+++ b/review/rev242852forauthor_41.docx
@@ -5,22 +5,10 @@
     <w:p>
       <w:pPr>
         <w:spacing w:after="0"/>
-        <w:ind w:left="0" w:right="-15" w:firstLine="339"/>
-      </w:pPr>
-      <w:r>
-        <w:t>This manuscript presents the results of a combined experimental and theoretical study of the underwater capillary adhesion of beetle pads. In the experiments, the beetles are restricted in their freedom to move. Then they are brought towards various substr</w:t>
-      </w:r>
-      <w:r>
-        <w:t>ates that can be hydrophilic or hydrophobic, in air or immersed in water. In the latter case, the water may be degassed beforehand to prevent the formation of an air bubble wrapping the adhesive setae. The kinematics of approach is controlled and similar t</w:t>
-      </w:r>
-      <w:r>
-        <w:t>o some extent to the terrestrial locomotion of beetles. The normal force between the animal and the substrate is measured. Results indicate that the adhesion on immersed substrates is as strong as on non-immersed substrates, provided that the former are hy</w:t>
-      </w:r>
-      <w:r>
-        <w:t>drophobic. By contrast, adhesion is strongly diminished on immersed hydrophilic substrates. The possible presence of a bubble has much less influence on the adhesion than thought in recent literature. The authors then propose a simple but effective model o</w:t>
-      </w:r>
-      <w:r>
-        <w:t xml:space="preserve">f the capillary bridges between the </w:t>
+        <w:ind w:left="-426" w:right="-15" w:firstLine="0"/>
+      </w:pPr>
+      <w:r>
+        <w:t xml:space="preserve">This manuscript presents the results of a combined experimental and theoretical study of the underwater capillary adhesion of beetle pads. In the experiments, the beetles are restricted in their freedom to move. Then they are brought towards various substrates that can be hydrophilic or hydrophobic, in air or immersed in water. In the latter case, the water may be degassed beforehand to prevent the formation of an air bubble wrapping the adhesive setae. The kinematics of approach is controlled and similar to some extent to the terrestrial locomotion of beetles. The normal force between the animal and the substrate is measured. Results indicate that the adhesion on immersed substrates is as strong as on non-immersed substrates, provided that the former are hydrophobic. By contrast, adhesion is strongly diminished on immersed hydrophilic substrates. The possible presence of a bubble has much less influence on the adhesion than thought in recent literature. The authors then propose a simple but effective model of the capillary bridges between the </w:t>
       </w:r>
       <w:proofErr w:type="spellStart"/>
       <w:r>
@@ -28,10 +16,7 @@
       </w:r>
       <w:proofErr w:type="spellEnd"/>
       <w:r>
-        <w:t xml:space="preserve"> tips and the substrate. The model captures well the variations of the bridge shape and resulting force with the contact angle. The total adhesive force of the pad can finally be obtained by summing the force genera</w:t>
-      </w:r>
-      <w:r>
-        <w:t xml:space="preserve">ted by each bridge, considering that contact angle would differ if the seta is immersed or in the bubble. With a minimal amount of ingredients, the model predicts the correct order of magnitude of the measured total adhesive force, and it </w:t>
+        <w:t xml:space="preserve"> tips and the substrate. The model captures well the variations of the bridge shape and resulting force with the contact angle. The total adhesive force of the pad can finally be obtained by summing the force generated by each bridge, considering that contact angle would differ if the seta is immersed or in the bubble. With a minimal amount of ingredients, the model predicts the correct order of magnitude of the measured total adhesive force, and it </w:t>
       </w:r>
       <w:proofErr w:type="spellStart"/>
       <w:r>
@@ -39,16 +24,13 @@
       </w:r>
       <w:proofErr w:type="spellEnd"/>
       <w:r>
-        <w:t xml:space="preserve"> the </w:t>
-      </w:r>
-      <w:r>
-        <w:t>observed variations with the substrate.</w:t>
+        <w:t xml:space="preserve"> the observed variations with the substrate.</w:t>
       </w:r>
     </w:p>
     <w:p>
       <w:pPr>
         <w:spacing w:after="262"/>
-        <w:ind w:left="0" w:right="-15" w:firstLine="339"/>
+        <w:ind w:left="-426" w:right="-15" w:firstLine="0"/>
       </w:pPr>
       <w:r>
         <w:t>I recommend the publication of this manuscript in the Journal of Experimental Biology. The following minor suggestions may be considered:</w:t>
@@ -60,18 +42,15 @@
           <w:ilvl w:val="0"/>
           <w:numId w:val="1"/>
         </w:numPr>
-        <w:ind w:left="531" w:right="-15" w:hanging="279"/>
-      </w:pPr>
-      <w:r>
-        <w:t xml:space="preserve">p. 7: In the description of the experiments, I could not find the approximate </w:t>
-      </w:r>
-      <w:r>
-        <w:t>time during which the animal is immersed. Would there be any chance that the adhesive properties evolve over time?</w:t>
+        <w:ind w:left="-426" w:right="-15" w:firstLine="0"/>
+      </w:pPr>
+      <w:r>
+        <w:t>p. 7: In the description of the experiments, I could not find the approximate time during which the animal is immersed. Would there be any chance that the adhesive properties evolve over time?</w:t>
       </w:r>
     </w:p>
     <w:p>
       <w:pPr>
-        <w:ind w:left="531" w:right="-15" w:firstLine="0"/>
+        <w:ind w:left="-426" w:right="-15" w:firstLine="0"/>
         <w:rPr>
           <w:color w:val="FF0000"/>
         </w:rPr>
@@ -94,19 +73,87 @@
         <w:rPr>
           <w:color w:val="FF0000"/>
         </w:rPr>
-        <w:t xml:space="preserve"> underwater, during which 5 adhesion tests were performed. We did not </w:t>
-      </w:r>
-      <w:r>
-        <w:rPr>
-          <w:color w:val="FF0000"/>
-        </w:rPr>
-        <w:t>observe</w:t>
-      </w:r>
-      <w:r>
-        <w:rPr>
-          <w:color w:val="FF0000"/>
-        </w:rPr>
-        <w:t xml:space="preserve"> any significant change in the adhesion during this time period.</w:t>
+        <w:t xml:space="preserve"> underwater, during which 5 adhesion tests were performed</w:t>
+      </w:r>
+      <w:r>
+        <w:rPr>
+          <w:color w:val="FF0000"/>
+        </w:rPr>
+        <w:t xml:space="preserve"> </w:t>
+      </w:r>
+      <w:r>
+        <w:rPr>
+          <w:color w:val="FF0000"/>
+        </w:rPr>
+        <w:t>(p.3</w:t>
+      </w:r>
+      <w:proofErr w:type="gramStart"/>
+      <w:r>
+        <w:rPr>
+          <w:color w:val="FF0000"/>
+        </w:rPr>
+        <w:t>,ln.261</w:t>
+      </w:r>
+      <w:proofErr w:type="gramEnd"/>
+      <w:r>
+        <w:rPr>
+          <w:color w:val="FF0000"/>
+        </w:rPr>
+        <w:t>)</w:t>
+      </w:r>
+      <w:r>
+        <w:rPr>
+          <w:color w:val="FF0000"/>
+        </w:rPr>
+        <w:t xml:space="preserve">. </w:t>
+      </w:r>
+      <w:r>
+        <w:rPr>
+          <w:color w:val="FF0000"/>
+        </w:rPr>
+        <w:t xml:space="preserve">While there was a slight increase in adhesion </w:t>
+      </w:r>
+      <w:r>
+        <w:rPr>
+          <w:color w:val="FF0000"/>
+        </w:rPr>
+        <w:t>during the</w:t>
+      </w:r>
+      <w:r>
+        <w:rPr>
+          <w:color w:val="FF0000"/>
+        </w:rPr>
+        <w:t xml:space="preserve"> repeated </w:t>
+      </w:r>
+      <w:r>
+        <w:rPr>
+          <w:color w:val="FF0000"/>
+        </w:rPr>
+        <w:t>tests</w:t>
+      </w:r>
+      <w:r>
+        <w:rPr>
+          <w:color w:val="FF0000"/>
+        </w:rPr>
+        <w:t>, the variations were not statistically significant (</w:t>
+      </w:r>
+      <w:r>
+        <w:rPr>
+          <w:color w:val="FF0000"/>
+        </w:rPr>
+        <w:t>Table</w:t>
+      </w:r>
+      <w:r>
+        <w:rPr>
+          <w:color w:val="FF0000"/>
+        </w:rPr>
+        <w:t xml:space="preserve"> </w:t>
+      </w:r>
+      <w:r>
+        <w:rPr>
+          <w:color w:val="FF0000"/>
+        </w:rPr>
+        <w:t>S3)</w:t>
       </w:r>
     </w:p>
     <w:p>
@@ -115,7 +162,7 @@
           <w:ilvl w:val="0"/>
           <w:numId w:val="1"/>
         </w:numPr>
-        <w:ind w:left="531" w:right="-15" w:hanging="279"/>
+        <w:ind w:left="-426" w:right="-15" w:firstLine="0"/>
       </w:pPr>
       <w:r>
         <w:t xml:space="preserve">p.12: The authors </w:t>
@@ -134,10 +181,7 @@
       </w:r>
       <w:proofErr w:type="spellEnd"/>
       <w:r>
-        <w:t xml:space="preserve"> could be due to the bundling of the setae. Owing to the measur</w:t>
-      </w:r>
-      <w:r>
-        <w:t xml:space="preserve">ed stiffness of the hairs (e.g. </w:t>
+        <w:t xml:space="preserve"> could be due to the bundling of the setae. Owing to the measured stiffness of the hairs (e.g. </w:t>
       </w:r>
       <w:proofErr w:type="spellStart"/>
       <w:r>
@@ -182,7 +226,7 @@
     </w:p>
     <w:p>
       <w:pPr>
-        <w:ind w:left="531" w:right="-15" w:firstLine="0"/>
+        <w:ind w:left="-426" w:right="-15" w:firstLine="0"/>
         <w:rPr>
           <w:color w:val="FF0000"/>
         </w:rPr>
@@ -229,17 +273,15 @@
         <w:rPr>
           <w:color w:val="FF0000"/>
         </w:rPr>
-        <w:t xml:space="preserve">-capillary bundling effect. Although the degassed water should dissolve most of the trapped air bubble, it is still possible </w:t>
+        <w:t xml:space="preserve">-capillary bundling effect. Although the degassed water should dissolve most of the trapped air bubble, it is still possible that a small bubble remains </w:t>
       </w:r>
       <w:r>
         <w:rPr>
           <w:color w:val="FF0000"/>
         </w:rPr>
         <w:lastRenderedPageBreak/>
-        <w:t xml:space="preserve">that a small bubble remains underneath the array, which doesn’t contact with the surface but rather </w:t>
-      </w:r>
-      <w:bookmarkStart w:id="0" w:name="_GoBack"/>
-      <w:bookmarkEnd w:id="0"/>
+        <w:t xml:space="preserve">underneath the array, which doesn’t contact with the surface but rather </w:t>
+      </w:r>
       <w:r>
         <w:rPr>
           <w:color w:val="FF0000"/>
@@ -263,6 +305,38 @@
           <w:color w:val="FF0000"/>
         </w:rPr>
         <w:t xml:space="preserve"> to bundle by surface tension forces. An advanced imaging technique is however needed to verify this hypothesis, and could be interesting to look at in a future study.</w:t>
+      </w:r>
+      <w:r>
+        <w:rPr>
+          <w:color w:val="FF0000"/>
+        </w:rPr>
+        <w:t xml:space="preserve"> (</w:t>
+      </w:r>
+      <w:r>
+        <w:rPr>
+          <w:color w:val="FF0000"/>
+        </w:rPr>
+        <w:t>p.4</w:t>
+      </w:r>
+      <w:proofErr w:type="gramStart"/>
+      <w:r>
+        <w:rPr>
+          <w:color w:val="FF0000"/>
+        </w:rPr>
+        <w:t>,ln.385</w:t>
+      </w:r>
+      <w:proofErr w:type="gramEnd"/>
+      <w:r>
+        <w:rPr>
+          <w:color w:val="FF0000"/>
+        </w:rPr>
+        <w:t>-389</w:t>
+      </w:r>
+      <w:r>
+        <w:rPr>
+          <w:color w:val="FF0000"/>
+        </w:rPr>
+        <w:t>)</w:t>
       </w:r>
     </w:p>
     <w:p>
@@ -272,13 +346,10 @@
           <w:numId w:val="1"/>
         </w:numPr>
         <w:spacing w:after="538"/>
-        <w:ind w:left="531" w:right="-15" w:hanging="279"/>
-      </w:pPr>
-      <w:r>
-        <w:t>p.16 - table 1: Why does the model use arbitrary (though rea</w:t>
-      </w:r>
-      <w:r>
-        <w:t xml:space="preserve">listic) values of contact angles and not the receding contact angle measurements reported in the supplementary </w:t>
+        <w:ind w:left="-426" w:right="-15" w:firstLine="0"/>
+      </w:pPr>
+      <w:r>
+        <w:t xml:space="preserve">p.16 - table 1: Why does the model use arbitrary (though realistic) values of contact angles and not the receding contact angle measurements reported in the supplementary </w:t>
       </w:r>
       <w:proofErr w:type="gramStart"/>
       <w:r>
@@ -292,13 +363,63 @@
     <w:p>
       <w:pPr>
         <w:spacing w:after="538"/>
-        <w:ind w:left="531" w:right="-15" w:firstLine="0"/>
-      </w:pPr>
-      <w:r>
-        <w:rPr>
-          <w:color w:val="FF0000"/>
-        </w:rPr>
-        <w:t>TODO</w:t>
+        <w:ind w:left="-426" w:right="-15" w:firstLine="0"/>
+      </w:pPr>
+      <w:r>
+        <w:rPr>
+          <w:color w:val="FF0000"/>
+        </w:rPr>
+        <w:t>To simplify interpretation, a</w:t>
+      </w:r>
+      <w:r>
+        <w:rPr>
+          <w:color w:val="FF0000"/>
+        </w:rPr>
+        <w:t>ll model parameters have been updated to correspond to the ladybug beetle’s case</w:t>
+      </w:r>
+      <w:r>
+        <w:rPr>
+          <w:color w:val="FF0000"/>
+        </w:rPr>
+        <w:t xml:space="preserve"> such as hair diameter, pad diameter, fluid volume etc. (Table 1). </w:t>
+      </w:r>
+      <w:r>
+        <w:rPr>
+          <w:color w:val="FF0000"/>
+        </w:rPr>
+        <w:t>The v</w:t>
+      </w:r>
+      <w:r>
+        <w:rPr>
+          <w:color w:val="FF0000"/>
+        </w:rPr>
+        <w:t>alues are a combination of observed contact images and literature</w:t>
+      </w:r>
+      <w:r>
+        <w:rPr>
+          <w:color w:val="FF0000"/>
+        </w:rPr>
+        <w:t xml:space="preserve"> (p.5</w:t>
+      </w:r>
+      <w:proofErr w:type="gramStart"/>
+      <w:r>
+        <w:rPr>
+          <w:color w:val="FF0000"/>
+        </w:rPr>
+        <w:t>,ln.532</w:t>
+      </w:r>
+      <w:proofErr w:type="gramEnd"/>
+      <w:r>
+        <w:rPr>
+          <w:color w:val="FF0000"/>
+        </w:rPr>
+        <w:t>-540)</w:t>
+      </w:r>
+      <w:r>
+        <w:rPr>
+          <w:color w:val="FF0000"/>
+        </w:rPr>
+        <w:t>. For the contact angles, the tarsal fluid is assumed to be similar to hexadecane, and the corresponding receding contact angles are used (Table S1).</w:t>
       </w:r>
     </w:p>
     <w:p>
@@ -307,13 +428,10 @@
           <w:ilvl w:val="0"/>
           <w:numId w:val="1"/>
         </w:numPr>
-        <w:ind w:left="531" w:right="-15" w:hanging="279"/>
-      </w:pPr>
-      <w:r>
-        <w:t>Similar models f</w:t>
-      </w:r>
-      <w:r>
-        <w:t xml:space="preserve">or the capillary force of a liquid bridge were developed in previous work (e.g. </w:t>
+        <w:ind w:left="-426" w:right="-15" w:firstLine="0"/>
+      </w:pPr>
+      <w:r>
+        <w:t xml:space="preserve">Similar models for the capillary force of a liquid bridge were developed in previous work (e.g. </w:t>
       </w:r>
       <w:proofErr w:type="spellStart"/>
       <w:r>
@@ -329,24 +447,47 @@
       </w:r>
       <w:proofErr w:type="gramEnd"/>
       <w:r>
-        <w:t>(4), 1033-1043, 2015). Although the boundary conditions might not be the same as in this work, a quick review (in a few lines a</w:t>
-      </w:r>
-      <w:r>
-        <w:t>nd citations) of previous capillary force models would be appreciated.</w:t>
+        <w:t>(4), 1033-1043, 2015). Although the boundary conditions might not be the same as in this work, a quick review (in a few lines and citations) of previous capillary force models would be appreciated.</w:t>
       </w:r>
     </w:p>
     <w:p>
       <w:pPr>
-        <w:ind w:left="531" w:right="-15" w:firstLine="0"/>
-        <w:rPr>
-          <w:color w:val="FF0000"/>
-        </w:rPr>
-      </w:pPr>
-      <w:r>
-        <w:rPr>
-          <w:color w:val="FF0000"/>
-        </w:rPr>
-        <w:t>TODO</w:t>
+        <w:ind w:left="-426" w:right="-15" w:firstLine="0"/>
+        <w:rPr>
+          <w:color w:val="FF0000"/>
+        </w:rPr>
+      </w:pPr>
+      <w:r>
+        <w:rPr>
+          <w:color w:val="FF0000"/>
+        </w:rPr>
+        <w:t>Similar literature cited</w:t>
+      </w:r>
+      <w:r>
+        <w:rPr>
+          <w:color w:val="FF0000"/>
+        </w:rPr>
+        <w:t xml:space="preserve"> as requested</w:t>
+      </w:r>
+      <w:r>
+        <w:rPr>
+          <w:color w:val="FF0000"/>
+        </w:rPr>
+        <w:t xml:space="preserve"> (p.5</w:t>
+      </w:r>
+      <w:proofErr w:type="gramStart"/>
+      <w:r>
+        <w:rPr>
+          <w:color w:val="FF0000"/>
+        </w:rPr>
+        <w:t>,ln.494</w:t>
+      </w:r>
+      <w:proofErr w:type="gramEnd"/>
+      <w:r>
+        <w:rPr>
+          <w:color w:val="FF0000"/>
+        </w:rPr>
+        <w:t>-498)</w:t>
       </w:r>
     </w:p>
     <w:p>
@@ -355,7 +496,7 @@
           <w:ilvl w:val="0"/>
           <w:numId w:val="1"/>
         </w:numPr>
-        <w:ind w:left="531" w:right="-15" w:hanging="279"/>
+        <w:ind w:left="-426" w:right="-15" w:firstLine="0"/>
       </w:pPr>
       <w:r>
         <w:t xml:space="preserve">The model assumes that the contact line remains pinned at the </w:t>
@@ -379,7 +520,7 @@
     </w:p>
     <w:p>
       <w:pPr>
-        <w:ind w:left="531" w:right="-15" w:firstLine="0"/>
+        <w:ind w:left="-426" w:right="-15" w:firstLine="0"/>
         <w:rPr>
           <w:color w:val="FF0000"/>
         </w:rPr>
@@ -413,22 +554,39 @@
           <w:color w:val="FF0000"/>
         </w:rPr>
         <w:t>possess mostly discoidal hairs.</w:t>
+      </w:r>
+      <w:r>
+        <w:rPr>
+          <w:color w:val="FF0000"/>
+        </w:rPr>
+        <w:t xml:space="preserve"> (p.6</w:t>
+      </w:r>
+      <w:proofErr w:type="gramStart"/>
+      <w:r>
+        <w:rPr>
+          <w:color w:val="FF0000"/>
+        </w:rPr>
+        <w:t>,ln.598</w:t>
+      </w:r>
+      <w:proofErr w:type="gramEnd"/>
+      <w:r>
+        <w:rPr>
+          <w:color w:val="FF0000"/>
+        </w:rPr>
+        <w:t>-602)</w:t>
       </w:r>
     </w:p>
     <w:p>
       <w:pPr>
+        <w:pStyle w:val="ListParagraph"/>
         <w:numPr>
           <w:ilvl w:val="0"/>
           <w:numId w:val="1"/>
         </w:numPr>
-        <w:spacing w:after="6739"/>
-        <w:ind w:left="531" w:right="-15" w:hanging="279"/>
-      </w:pPr>
-      <w:r>
-        <w:t>In section 4, the authors make a</w:t>
-      </w:r>
-      <w:r>
-        <w:t xml:space="preserve"> list of several ingredients that were</w:t>
+        <w:ind w:left="-426" w:right="-15" w:firstLine="0"/>
+      </w:pPr>
+      <w:r>
+        <w:t>In section 4, the authors make a list of several ingredients that were</w:t>
       </w:r>
       <w:r>
         <w:t xml:space="preserve"> </w:t>
@@ -442,10 +600,7 @@
       </w:r>
       <w:proofErr w:type="spellEnd"/>
       <w:r>
-        <w:t xml:space="preserve"> tips in response to the capillary forces would be a si</w:t>
-      </w:r>
-      <w:r>
-        <w:t xml:space="preserve">gnificant additional ingredient to consider. Indeed, </w:t>
+        <w:t xml:space="preserve"> tips in response to the capillary forces would be a significant additional ingredient to consider. Indeed, </w:t>
       </w:r>
       <w:proofErr w:type="spellStart"/>
       <w:r>
@@ -458,8 +613,7 @@
     </w:p>
     <w:p>
       <w:pPr>
-        <w:spacing w:after="6739"/>
-        <w:ind w:left="531" w:right="-15" w:firstLine="0"/>
+        <w:ind w:left="-426" w:right="-15" w:firstLine="0"/>
         <w:rPr>
           <w:color w:val="FF0000"/>
         </w:rPr>
@@ -537,15 +691,25 @@
         </w:rPr>
         <w:t xml:space="preserve"> similar for each contact mode. Since the goal of the model was to understand how underwater adhesion would be different from that in air, neglecting any elastic effects is an assumption that we made to simplify our analysis.</w:t>
       </w:r>
-    </w:p>
-    <w:p>
-      <w:pPr>
-        <w:spacing w:after="271" w:line="259" w:lineRule="auto"/>
-        <w:ind w:left="10" w:hanging="10"/>
-        <w:jc w:val="center"/>
-      </w:pPr>
-      <w:r>
-        <w:t>2</w:t>
+      <w:r>
+        <w:rPr>
+          <w:color w:val="FF0000"/>
+        </w:rPr>
+        <w:t xml:space="preserve"> (p.8,ln.875</w:t>
+      </w:r>
+      <w:r>
+        <w:rPr>
+          <w:color w:val="FF0000"/>
+        </w:rPr>
+        <w:t>-883</w:t>
+      </w:r>
+      <w:bookmarkStart w:id="0" w:name="_GoBack"/>
+      <w:bookmarkEnd w:id="0"/>
+      <w:r>
+        <w:rPr>
+          <w:color w:val="FF0000"/>
+        </w:rPr>
+        <w:t>)</w:t>
       </w:r>
     </w:p>
     <w:sectPr>
@@ -562,14 +726,14 @@
   <w:abstractNum w:abstractNumId="0" w15:restartNumberingAfterBreak="0">
     <w:nsid w:val="125460C0"/>
     <w:multiLevelType w:val="hybridMultilevel"/>
-    <w:tmpl w:val="E7CAE81A"/>
+    <w:tmpl w:val="CD76D2DC"/>
     <w:lvl w:ilvl="0" w:tplc="AAC24F70">
       <w:start w:val="1"/>
       <w:numFmt w:val="decimal"/>
       <w:lvlText w:val="%1."/>
       <w:lvlJc w:val="left"/>
       <w:pPr>
-        <w:ind w:left="530"/>
+        <w:ind w:left="0"/>
       </w:pPr>
       <w:rPr>
         <w:rFonts w:ascii="Cambria" w:eastAsia="Cambria" w:hAnsi="Cambria" w:cs="Cambria"/>
@@ -592,7 +756,7 @@
       <w:lvlText w:val="%2"/>
       <w:lvlJc w:val="left"/>
       <w:pPr>
-        <w:ind w:left="1213"/>
+        <w:ind w:left="1071"/>
       </w:pPr>
       <w:rPr>
         <w:rFonts w:ascii="Cambria" w:eastAsia="Cambria" w:hAnsi="Cambria" w:cs="Cambria"/>
@@ -615,7 +779,7 @@
       <w:lvlText w:val="%3"/>
       <w:lvlJc w:val="left"/>
       <w:pPr>
-        <w:ind w:left="1933"/>
+        <w:ind w:left="1791"/>
       </w:pPr>
       <w:rPr>
         <w:rFonts w:ascii="Cambria" w:eastAsia="Cambria" w:hAnsi="Cambria" w:cs="Cambria"/>
@@ -638,7 +802,7 @@
       <w:lvlText w:val="%4"/>
       <w:lvlJc w:val="left"/>
       <w:pPr>
-        <w:ind w:left="2653"/>
+        <w:ind w:left="2511"/>
       </w:pPr>
       <w:rPr>
         <w:rFonts w:ascii="Cambria" w:eastAsia="Cambria" w:hAnsi="Cambria" w:cs="Cambria"/>
@@ -661,7 +825,7 @@
       <w:lvlText w:val="%5"/>
       <w:lvlJc w:val="left"/>
       <w:pPr>
-        <w:ind w:left="3373"/>
+        <w:ind w:left="3231"/>
       </w:pPr>
       <w:rPr>
         <w:rFonts w:ascii="Cambria" w:eastAsia="Cambria" w:hAnsi="Cambria" w:cs="Cambria"/>
@@ -684,7 +848,7 @@
       <w:lvlText w:val="%6"/>
       <w:lvlJc w:val="left"/>
       <w:pPr>
-        <w:ind w:left="4093"/>
+        <w:ind w:left="3951"/>
       </w:pPr>
       <w:rPr>
         <w:rFonts w:ascii="Cambria" w:eastAsia="Cambria" w:hAnsi="Cambria" w:cs="Cambria"/>
@@ -707,7 +871,7 @@
       <w:lvlText w:val="%7"/>
       <w:lvlJc w:val="left"/>
       <w:pPr>
-        <w:ind w:left="4813"/>
+        <w:ind w:left="4671"/>
       </w:pPr>
       <w:rPr>
         <w:rFonts w:ascii="Cambria" w:eastAsia="Cambria" w:hAnsi="Cambria" w:cs="Cambria"/>
@@ -730,7 +894,7 @@
       <w:lvlText w:val="%8"/>
       <w:lvlJc w:val="left"/>
       <w:pPr>
-        <w:ind w:left="5533"/>
+        <w:ind w:left="5391"/>
       </w:pPr>
       <w:rPr>
         <w:rFonts w:ascii="Cambria" w:eastAsia="Cambria" w:hAnsi="Cambria" w:cs="Cambria"/>
@@ -753,7 +917,7 @@
       <w:lvlText w:val="%9"/>
       <w:lvlJc w:val="left"/>
       <w:pPr>
-        <w:ind w:left="6253"/>
+        <w:ind w:left="6111"/>
       </w:pPr>
       <w:rPr>
         <w:rFonts w:ascii="Cambria" w:eastAsia="Cambria" w:hAnsi="Cambria" w:cs="Cambria"/>
@@ -771,8 +935,97 @@
       </w:rPr>
     </w:lvl>
   </w:abstractNum>
+  <w:abstractNum w:abstractNumId="1" w15:restartNumberingAfterBreak="0">
+    <w:nsid w:val="6F3217DA"/>
+    <w:multiLevelType w:val="hybridMultilevel"/>
+    <w:tmpl w:val="69403734"/>
+    <w:lvl w:ilvl="0" w:tplc="0409000F">
+      <w:start w:val="1"/>
+      <w:numFmt w:val="decimal"/>
+      <w:lvlText w:val="%1."/>
+      <w:lvlJc w:val="left"/>
+      <w:pPr>
+        <w:ind w:left="644" w:hanging="360"/>
+      </w:pPr>
+    </w:lvl>
+    <w:lvl w:ilvl="1" w:tplc="04090019" w:tentative="1">
+      <w:start w:val="1"/>
+      <w:numFmt w:val="lowerLetter"/>
+      <w:lvlText w:val="%2."/>
+      <w:lvlJc w:val="left"/>
+      <w:pPr>
+        <w:ind w:left="1364" w:hanging="360"/>
+      </w:pPr>
+    </w:lvl>
+    <w:lvl w:ilvl="2" w:tplc="0409001B" w:tentative="1">
+      <w:start w:val="1"/>
+      <w:numFmt w:val="lowerRoman"/>
+      <w:lvlText w:val="%3."/>
+      <w:lvlJc w:val="right"/>
+      <w:pPr>
+        <w:ind w:left="2084" w:hanging="180"/>
+      </w:pPr>
+    </w:lvl>
+    <w:lvl w:ilvl="3" w:tplc="0409000F" w:tentative="1">
+      <w:start w:val="1"/>
+      <w:numFmt w:val="decimal"/>
+      <w:lvlText w:val="%4."/>
+      <w:lvlJc w:val="left"/>
+      <w:pPr>
+        <w:ind w:left="2804" w:hanging="360"/>
+      </w:pPr>
+    </w:lvl>
+    <w:lvl w:ilvl="4" w:tplc="04090019" w:tentative="1">
+      <w:start w:val="1"/>
+      <w:numFmt w:val="lowerLetter"/>
+      <w:lvlText w:val="%5."/>
+      <w:lvlJc w:val="left"/>
+      <w:pPr>
+        <w:ind w:left="3524" w:hanging="360"/>
+      </w:pPr>
+    </w:lvl>
+    <w:lvl w:ilvl="5" w:tplc="0409001B" w:tentative="1">
+      <w:start w:val="1"/>
+      <w:numFmt w:val="lowerRoman"/>
+      <w:lvlText w:val="%6."/>
+      <w:lvlJc w:val="right"/>
+      <w:pPr>
+        <w:ind w:left="4244" w:hanging="180"/>
+      </w:pPr>
+    </w:lvl>
+    <w:lvl w:ilvl="6" w:tplc="0409000F" w:tentative="1">
+      <w:start w:val="1"/>
+      <w:numFmt w:val="decimal"/>
+      <w:lvlText w:val="%7."/>
+      <w:lvlJc w:val="left"/>
+      <w:pPr>
+        <w:ind w:left="4964" w:hanging="360"/>
+      </w:pPr>
+    </w:lvl>
+    <w:lvl w:ilvl="7" w:tplc="04090019" w:tentative="1">
+      <w:start w:val="1"/>
+      <w:numFmt w:val="lowerLetter"/>
+      <w:lvlText w:val="%8."/>
+      <w:lvlJc w:val="left"/>
+      <w:pPr>
+        <w:ind w:left="5684" w:hanging="360"/>
+      </w:pPr>
+    </w:lvl>
+    <w:lvl w:ilvl="8" w:tplc="0409001B" w:tentative="1">
+      <w:start w:val="1"/>
+      <w:numFmt w:val="lowerRoman"/>
+      <w:lvlText w:val="%9."/>
+      <w:lvlJc w:val="right"/>
+      <w:pPr>
+        <w:ind w:left="6404" w:hanging="180"/>
+      </w:pPr>
+    </w:lvl>
+  </w:abstractNum>
   <w:num w:numId="1">
     <w:abstractNumId w:val="0"/>
+  </w:num>
+  <w:num w:numId="2">
+    <w:abstractNumId w:val="1"/>
   </w:num>
 </w:numbering>
 </file>
@@ -1207,6 +1460,17 @@
     <w:semiHidden/>
     <w:unhideWhenUsed/>
   </w:style>
+  <w:style w:type="paragraph" w:styleId="ListParagraph">
+    <w:name w:val="List Paragraph"/>
+    <w:basedOn w:val="Normal"/>
+    <w:uiPriority w:val="34"/>
+    <w:qFormat/>
+    <w:rsid w:val="00D139CB"/>
+    <w:pPr>
+      <w:ind w:left="720"/>
+      <w:contextualSpacing/>
+    </w:pPr>
+  </w:style>
 </w:styles>
 </file>
 

</xml_diff>